<commit_message>
添加状态监测命令和 温度读取命令 Signed-off-by: weipass-gaodebang <813402101@qq.com>
</commit_message>
<xml_diff>
--- a/通信协议V1.0.docx
+++ b/通信协议V1.0.docx
@@ -1462,11 +1462,6 @@
       </w:r>
     </w:p>
     <w:p>
-      <w:pPr>
-        <w:rPr>
-          <w:rFonts w:hint="eastAsia"/>
-        </w:rPr>
-      </w:pPr>
       <w:r>
         <w:rPr>
           <w:rFonts w:hint="eastAsia"/>
@@ -1483,11 +1478,6 @@
       </w:r>
     </w:p>
     <w:p>
-      <w:pPr>
-        <w:rPr>
-          <w:rFonts w:hint="eastAsia"/>
-        </w:rPr>
-      </w:pPr>
       <w:r>
         <w:rPr>
           <w:rFonts w:hint="eastAsia"/>
@@ -2569,6 +2559,11 @@
       </w:r>
     </w:p>
     <w:p>
+      <w:pPr>
+        <w:rPr>
+          <w:rFonts w:hint="eastAsia"/>
+        </w:rPr>
+      </w:pPr>
       <w:r>
         <w:rPr>
           <w:rFonts w:hint="eastAsia"/>
@@ -2599,6 +2594,156 @@
           <w:rFonts w:hint="eastAsia"/>
         </w:rPr>
         <w:t>打印测试页</w:t>
+      </w:r>
+    </w:p>
+    <w:p>
+      <w:r>
+        <w:rPr>
+          <w:rFonts w:hint="eastAsia"/>
+        </w:rPr>
+        <w:tab/>
+      </w:r>
+      <w:r>
+        <w:rPr>
+          <w:rFonts w:hint="eastAsia"/>
+        </w:rPr>
+        <w:tab/>
+        <w:t>c</w:t>
+      </w:r>
+      <w:r>
+        <w:rPr>
+          <w:rFonts w:hint="eastAsia"/>
+        </w:rPr>
+        <w:t>）</w:t>
+      </w:r>
+      <w:r>
+        <w:rPr>
+          <w:rFonts w:hint="eastAsia"/>
+        </w:rPr>
+        <w:t xml:space="preserve">0x12 </w:t>
+      </w:r>
+      <w:r>
+        <w:rPr>
+          <w:rFonts w:hint="eastAsia"/>
+        </w:rPr>
+        <w:t>询问打印机状态</w:t>
+      </w:r>
+    </w:p>
+    <w:p>
+      <w:r>
+        <w:rPr>
+          <w:rFonts w:hint="eastAsia"/>
+        </w:rPr>
+        <w:tab/>
+      </w:r>
+      <w:r>
+        <w:rPr>
+          <w:rFonts w:hint="eastAsia"/>
+        </w:rPr>
+        <w:tab/>
+      </w:r>
+      <w:r>
+        <w:rPr>
+          <w:rFonts w:hint="eastAsia"/>
+        </w:rPr>
+        <w:tab/>
+      </w:r>
+      <w:r>
+        <w:rPr>
+          <w:rFonts w:hint="eastAsia"/>
+        </w:rPr>
+        <w:t>返回</w:t>
+      </w:r>
+      <w:r>
+        <w:rPr>
+          <w:rFonts w:hint="eastAsia"/>
+        </w:rPr>
+        <w:tab/>
+        <w:t>00</w:t>
+      </w:r>
+      <w:r>
+        <w:rPr>
+          <w:rFonts w:hint="eastAsia"/>
+        </w:rPr>
+        <w:t>：正常</w:t>
+      </w:r>
+    </w:p>
+    <w:p>
+      <w:r>
+        <w:rPr>
+          <w:rFonts w:hint="eastAsia"/>
+        </w:rPr>
+        <w:tab/>
+      </w:r>
+      <w:r>
+        <w:rPr>
+          <w:rFonts w:hint="eastAsia"/>
+        </w:rPr>
+        <w:tab/>
+      </w:r>
+      <w:r>
+        <w:rPr>
+          <w:rFonts w:hint="eastAsia"/>
+        </w:rPr>
+        <w:tab/>
+      </w:r>
+      <w:r>
+        <w:rPr>
+          <w:rFonts w:hint="eastAsia"/>
+        </w:rPr>
+        <w:tab/>
+      </w:r>
+      <w:r>
+        <w:rPr>
+          <w:rFonts w:hint="eastAsia"/>
+        </w:rPr>
+        <w:tab/>
+        <w:t>01</w:t>
+      </w:r>
+      <w:r>
+        <w:rPr>
+          <w:rFonts w:hint="eastAsia"/>
+        </w:rPr>
+        <w:t>：无纸</w:t>
+      </w:r>
+    </w:p>
+    <w:p>
+      <w:r>
+        <w:rPr>
+          <w:rFonts w:hint="eastAsia"/>
+        </w:rPr>
+        <w:tab/>
+      </w:r>
+      <w:r>
+        <w:rPr>
+          <w:rFonts w:hint="eastAsia"/>
+        </w:rPr>
+        <w:tab/>
+      </w:r>
+      <w:r>
+        <w:rPr>
+          <w:rFonts w:hint="eastAsia"/>
+        </w:rPr>
+        <w:tab/>
+      </w:r>
+      <w:r>
+        <w:rPr>
+          <w:rFonts w:hint="eastAsia"/>
+        </w:rPr>
+        <w:tab/>
+      </w:r>
+      <w:r>
+        <w:rPr>
+          <w:rFonts w:hint="eastAsia"/>
+        </w:rPr>
+        <w:tab/>
+        <w:t>02</w:t>
+      </w:r>
+      <w:r>
+        <w:rPr>
+          <w:rFonts w:hint="eastAsia"/>
+        </w:rPr>
+        <w:t>：高温</w:t>
       </w:r>
     </w:p>
     <w:bookmarkEnd w:id="0"/>
@@ -2947,6 +3092,7 @@
         <w:rPr>
           <w:rFonts w:hint="eastAsia"/>
         </w:rPr>
+        <w:lastRenderedPageBreak/>
         <w:tab/>
       </w:r>
       <w:r>
@@ -3123,7 +3269,6 @@
         <w:rPr>
           <w:rFonts w:hint="eastAsia"/>
         </w:rPr>
-        <w:lastRenderedPageBreak/>
         <w:tab/>
         <w:t xml:space="preserve">3. </w:t>
       </w:r>

</xml_diff>